<commit_message>
Interview toegevoegd, samenvattingen en beoordeling gemaakt
</commit_message>
<xml_diff>
--- a/Onderzoeksvaardigheden/Vragen intervieuws.docx
+++ b/Onderzoeksvaardigheden/Vragen intervieuws.docx
@@ -11,6 +11,26 @@
           <w:lang w:val="nl-NL"/>
         </w:rPr>
       </w:pPr>
+    </w:p>
+    <w:p>
+      <w:pPr>
+        <w:rPr>
+          <w:rFonts w:ascii="Arial" w:hAnsi="Arial" w:cs="Arial"/>
+          <w:sz w:val="24"/>
+          <w:szCs w:val="24"/>
+          <w:lang w:val="nl-NL"/>
+        </w:rPr>
+      </w:pPr>
+    </w:p>
+    <w:p>
+      <w:pPr>
+        <w:rPr>
+          <w:rFonts w:ascii="Arial" w:hAnsi="Arial" w:cs="Arial"/>
+          <w:sz w:val="24"/>
+          <w:szCs w:val="24"/>
+          <w:lang w:val="nl-NL"/>
+        </w:rPr>
+      </w:pPr>
       <w:r>
         <w:rPr>
           <w:rFonts w:ascii="Arial" w:hAnsi="Arial" w:cs="Arial"/>
@@ -28,7 +48,15 @@
           <w:lang w:val="nl-NL"/>
         </w:rPr>
         <w:br/>
-        <w:t xml:space="preserve">is een zelf gemaakte tool een optie? </w:t>
+      </w:r>
+      <w:r>
+        <w:rPr>
+          <w:rFonts w:ascii="Arial" w:hAnsi="Arial" w:cs="Arial"/>
+          <w:sz w:val="24"/>
+          <w:szCs w:val="24"/>
+          <w:lang w:val="nl-NL"/>
+        </w:rPr>
+        <w:t>Gestructureerde kunnen werken, stapsgewijs</w:t>
       </w:r>
       <w:r>
         <w:rPr>
@@ -38,6 +66,198 @@
           <w:lang w:val="nl-NL"/>
         </w:rPr>
         <w:br/>
+      </w:r>
+      <w:proofErr w:type="spellStart"/>
+      <w:r>
+        <w:rPr>
+          <w:rFonts w:ascii="Arial" w:hAnsi="Arial" w:cs="Arial"/>
+          <w:sz w:val="24"/>
+          <w:szCs w:val="24"/>
+          <w:lang w:val="nl-NL"/>
+        </w:rPr>
+        <w:t>Use</w:t>
+      </w:r>
+      <w:proofErr w:type="spellEnd"/>
+      <w:r>
+        <w:rPr>
+          <w:rFonts w:ascii="Arial" w:hAnsi="Arial" w:cs="Arial"/>
+          <w:sz w:val="24"/>
+          <w:szCs w:val="24"/>
+          <w:lang w:val="nl-NL"/>
+        </w:rPr>
+        <w:t xml:space="preserve"> cases, class </w:t>
+      </w:r>
+      <w:proofErr w:type="spellStart"/>
+      <w:r>
+        <w:rPr>
+          <w:rFonts w:ascii="Arial" w:hAnsi="Arial" w:cs="Arial"/>
+          <w:sz w:val="24"/>
+          <w:szCs w:val="24"/>
+          <w:lang w:val="nl-NL"/>
+        </w:rPr>
+        <w:t>diagramen</w:t>
+      </w:r>
+      <w:proofErr w:type="spellEnd"/>
+      <w:r>
+        <w:rPr>
+          <w:rFonts w:ascii="Arial" w:hAnsi="Arial" w:cs="Arial"/>
+          <w:sz w:val="24"/>
+          <w:szCs w:val="24"/>
+          <w:lang w:val="nl-NL"/>
+        </w:rPr>
+        <w:t xml:space="preserve">, </w:t>
+      </w:r>
+      <w:proofErr w:type="spellStart"/>
+      <w:r>
+        <w:rPr>
+          <w:rFonts w:ascii="Arial" w:hAnsi="Arial" w:cs="Arial"/>
+          <w:sz w:val="24"/>
+          <w:szCs w:val="24"/>
+          <w:lang w:val="nl-NL"/>
+        </w:rPr>
+        <w:t>ERD’s</w:t>
+      </w:r>
+      <w:proofErr w:type="spellEnd"/>
+    </w:p>
+    <w:p>
+      <w:pPr>
+        <w:rPr>
+          <w:rFonts w:ascii="Arial" w:hAnsi="Arial" w:cs="Arial"/>
+          <w:sz w:val="24"/>
+          <w:szCs w:val="24"/>
+          <w:lang w:val="nl-NL"/>
+        </w:rPr>
+      </w:pPr>
+      <w:r>
+        <w:rPr>
+          <w:rFonts w:ascii="Arial" w:hAnsi="Arial" w:cs="Arial"/>
+          <w:sz w:val="24"/>
+          <w:szCs w:val="24"/>
+          <w:lang w:val="nl-NL"/>
+        </w:rPr>
+        <w:t xml:space="preserve">Eerste instantie alleen maar </w:t>
+      </w:r>
+      <w:proofErr w:type="spellStart"/>
+      <w:r>
+        <w:rPr>
+          <w:rFonts w:ascii="Arial" w:hAnsi="Arial" w:cs="Arial"/>
+          <w:sz w:val="24"/>
+          <w:szCs w:val="24"/>
+          <w:lang w:val="nl-NL"/>
+        </w:rPr>
+        <w:t>Use</w:t>
+      </w:r>
+      <w:proofErr w:type="spellEnd"/>
+      <w:r>
+        <w:rPr>
+          <w:rFonts w:ascii="Arial" w:hAnsi="Arial" w:cs="Arial"/>
+          <w:sz w:val="24"/>
+          <w:szCs w:val="24"/>
+          <w:lang w:val="nl-NL"/>
+        </w:rPr>
+        <w:t>-Cases, mogelijk volgend jaar class diagrammen, dus handig als er meer in kan. Optie tot uitbreiding zou een wens zijn.</w:t>
+      </w:r>
+    </w:p>
+    <w:p>
+      <w:pPr>
+        <w:rPr>
+          <w:rFonts w:ascii="Arial" w:hAnsi="Arial" w:cs="Arial"/>
+          <w:sz w:val="24"/>
+          <w:szCs w:val="24"/>
+          <w:lang w:val="nl-NL"/>
+        </w:rPr>
+      </w:pPr>
+      <w:r>
+        <w:rPr>
+          <w:rFonts w:ascii="Arial" w:hAnsi="Arial" w:cs="Arial"/>
+          <w:sz w:val="24"/>
+          <w:szCs w:val="24"/>
+          <w:lang w:val="nl-NL"/>
+        </w:rPr>
+        <w:t>Specificaties hoeven niet perse in de tool. Word werk best. Misschien wel handig dat jee aan kan geven welk word document bij welk diagram hoort. Zou fijn zijn als het gekoppeld in het programma kan.</w:t>
+      </w:r>
+    </w:p>
+    <w:p>
+      <w:pPr>
+        <w:rPr>
+          <w:rFonts w:ascii="Arial" w:hAnsi="Arial" w:cs="Arial"/>
+          <w:sz w:val="24"/>
+          <w:szCs w:val="24"/>
+          <w:lang w:val="nl-NL"/>
+        </w:rPr>
+      </w:pPr>
+    </w:p>
+    <w:p>
+      <w:pPr>
+        <w:rPr>
+          <w:rFonts w:ascii="Arial" w:hAnsi="Arial" w:cs="Arial"/>
+          <w:sz w:val="24"/>
+          <w:szCs w:val="24"/>
+          <w:lang w:val="nl-NL"/>
+        </w:rPr>
+      </w:pPr>
+      <w:r>
+        <w:rPr>
+          <w:rFonts w:ascii="Arial" w:hAnsi="Arial" w:cs="Arial"/>
+          <w:sz w:val="24"/>
+          <w:szCs w:val="24"/>
+          <w:lang w:val="nl-NL"/>
+        </w:rPr>
+        <w:t>-</w:t>
+      </w:r>
+      <w:r>
+        <w:rPr>
+          <w:rFonts w:ascii="Arial" w:hAnsi="Arial" w:cs="Arial"/>
+          <w:sz w:val="24"/>
+          <w:szCs w:val="24"/>
+          <w:lang w:val="nl-NL"/>
+        </w:rPr>
+        <w:t>I</w:t>
+      </w:r>
+      <w:r>
+        <w:rPr>
+          <w:rFonts w:ascii="Arial" w:hAnsi="Arial" w:cs="Arial"/>
+          <w:sz w:val="24"/>
+          <w:szCs w:val="24"/>
+          <w:lang w:val="nl-NL"/>
+        </w:rPr>
+        <w:t xml:space="preserve">s een zelf gemaakte tool een optie? </w:t>
+      </w:r>
+      <w:r>
+        <w:rPr>
+          <w:rFonts w:ascii="Arial" w:hAnsi="Arial" w:cs="Arial"/>
+          <w:sz w:val="24"/>
+          <w:szCs w:val="24"/>
+          <w:lang w:val="nl-NL"/>
+        </w:rPr>
+        <w:br/>
+      </w:r>
+      <w:r>
+        <w:rPr>
+          <w:rFonts w:ascii="Arial" w:hAnsi="Arial" w:cs="Arial"/>
+          <w:sz w:val="24"/>
+          <w:szCs w:val="24"/>
+          <w:lang w:val="nl-NL"/>
+        </w:rPr>
+        <w:t>Kan doen wat je wil, maar niet echt onze specialiteit. Kost veel tijd en geld. Te duur en graag snel mee kunnen werken.</w:t>
+      </w:r>
+    </w:p>
+    <w:p>
+      <w:pPr>
+        <w:rPr>
+          <w:rFonts w:ascii="Arial" w:hAnsi="Arial" w:cs="Arial"/>
+          <w:sz w:val="24"/>
+          <w:szCs w:val="24"/>
+          <w:lang w:val="nl-NL"/>
+        </w:rPr>
+      </w:pPr>
+      <w:r>
+        <w:rPr>
+          <w:rFonts w:ascii="Arial" w:hAnsi="Arial" w:cs="Arial"/>
+          <w:sz w:val="24"/>
+          <w:szCs w:val="24"/>
+          <w:lang w:val="nl-NL"/>
+        </w:rPr>
         <w:t xml:space="preserve"> </w:t>
       </w:r>
       <w:r>
@@ -48,7 +268,34 @@
           <w:lang w:val="nl-NL"/>
         </w:rPr>
         <w:tab/>
-        <w:t>Zo ja hoeveel tijd en wat mag het kosten?</w:t>
+      </w:r>
+    </w:p>
+    <w:p>
+      <w:pPr>
+        <w:rPr>
+          <w:rFonts w:ascii="Arial" w:hAnsi="Arial" w:cs="Arial"/>
+          <w:sz w:val="24"/>
+          <w:szCs w:val="24"/>
+          <w:lang w:val="nl-NL"/>
+        </w:rPr>
+      </w:pPr>
+      <w:r>
+        <w:rPr>
+          <w:rFonts w:ascii="Arial" w:hAnsi="Arial" w:cs="Arial"/>
+          <w:sz w:val="24"/>
+          <w:szCs w:val="24"/>
+          <w:lang w:val="nl-NL"/>
+        </w:rPr>
+        <w:t>-</w:t>
+      </w:r>
+      <w:r>
+        <w:rPr>
+          <w:rFonts w:ascii="Arial" w:hAnsi="Arial" w:cs="Arial"/>
+          <w:sz w:val="24"/>
+          <w:szCs w:val="24"/>
+          <w:lang w:val="nl-NL"/>
+        </w:rPr>
+        <w:t>Moet er in de tool opties voor samenwerking of valt dit er buiten?</w:t>
       </w:r>
       <w:r>
         <w:rPr>
@@ -58,6 +305,316 @@
           <w:lang w:val="nl-NL"/>
         </w:rPr>
         <w:br/>
+      </w:r>
+      <w:r>
+        <w:rPr>
+          <w:rFonts w:ascii="Arial" w:hAnsi="Arial" w:cs="Arial"/>
+          <w:sz w:val="24"/>
+          <w:szCs w:val="24"/>
+          <w:lang w:val="nl-NL"/>
+        </w:rPr>
+        <w:t>Belangrijk, medewerkers aan hetzelfde diagram kunnen werken, niet perse tegelijkertijd. En kunnen zien wie wat gewijzigd heeft.</w:t>
+      </w:r>
+    </w:p>
+    <w:p>
+      <w:pPr>
+        <w:rPr>
+          <w:rFonts w:ascii="Arial" w:hAnsi="Arial" w:cs="Arial"/>
+          <w:sz w:val="24"/>
+          <w:szCs w:val="24"/>
+          <w:lang w:val="nl-NL"/>
+        </w:rPr>
+      </w:pPr>
+    </w:p>
+    <w:p>
+      <w:pPr>
+        <w:rPr>
+          <w:rFonts w:ascii="Arial" w:hAnsi="Arial" w:cs="Arial"/>
+          <w:sz w:val="24"/>
+          <w:szCs w:val="24"/>
+          <w:lang w:val="nl-NL"/>
+        </w:rPr>
+      </w:pPr>
+      <w:r>
+        <w:rPr>
+          <w:rFonts w:ascii="Arial" w:hAnsi="Arial" w:cs="Arial"/>
+          <w:sz w:val="24"/>
+          <w:szCs w:val="24"/>
+          <w:lang w:val="nl-NL"/>
+        </w:rPr>
+        <w:t>-</w:t>
+      </w:r>
+      <w:r>
+        <w:rPr>
+          <w:rFonts w:ascii="Arial" w:hAnsi="Arial" w:cs="Arial"/>
+          <w:sz w:val="24"/>
+          <w:szCs w:val="24"/>
+          <w:lang w:val="nl-NL"/>
+        </w:rPr>
+        <w:t>Welke functies zou u zelf graag nog in de tool willen hebben?</w:t>
+      </w:r>
+      <w:r>
+        <w:rPr>
+          <w:rFonts w:ascii="Arial" w:hAnsi="Arial" w:cs="Arial"/>
+          <w:sz w:val="24"/>
+          <w:szCs w:val="24"/>
+          <w:lang w:val="nl-NL"/>
+        </w:rPr>
+        <w:br/>
+      </w:r>
+      <w:proofErr w:type="spellStart"/>
+      <w:r>
+        <w:rPr>
+          <w:rFonts w:ascii="Arial" w:hAnsi="Arial" w:cs="Arial"/>
+          <w:sz w:val="24"/>
+          <w:szCs w:val="24"/>
+          <w:lang w:val="nl-NL"/>
+        </w:rPr>
+        <w:t>Use</w:t>
+      </w:r>
+      <w:proofErr w:type="spellEnd"/>
+      <w:r>
+        <w:rPr>
+          <w:rFonts w:ascii="Arial" w:hAnsi="Arial" w:cs="Arial"/>
+          <w:sz w:val="24"/>
+          <w:szCs w:val="24"/>
+          <w:lang w:val="nl-NL"/>
+        </w:rPr>
+        <w:t xml:space="preserve"> cases beetje netjes volgens het voorschrift. Niet zon fan van te specifieke regels, enige vrijheid, maar uiteindelijk wel voldoen aan de standaard OMG.</w:t>
+      </w:r>
+    </w:p>
+    <w:p>
+      <w:pPr>
+        <w:rPr>
+          <w:rFonts w:ascii="Arial" w:hAnsi="Arial" w:cs="Arial"/>
+          <w:sz w:val="24"/>
+          <w:szCs w:val="24"/>
+          <w:lang w:val="nl-NL"/>
+        </w:rPr>
+      </w:pPr>
+    </w:p>
+    <w:p>
+      <w:pPr>
+        <w:rPr>
+          <w:rFonts w:ascii="Arial" w:hAnsi="Arial" w:cs="Arial"/>
+          <w:sz w:val="24"/>
+          <w:szCs w:val="24"/>
+          <w:lang w:val="nl-NL"/>
+        </w:rPr>
+      </w:pPr>
+      <w:r>
+        <w:rPr>
+          <w:rFonts w:ascii="Arial" w:hAnsi="Arial" w:cs="Arial"/>
+          <w:sz w:val="24"/>
+          <w:szCs w:val="24"/>
+          <w:lang w:val="nl-NL"/>
+        </w:rPr>
+        <w:t>-</w:t>
+      </w:r>
+      <w:r>
+        <w:rPr>
+          <w:rFonts w:ascii="Arial" w:hAnsi="Arial" w:cs="Arial"/>
+          <w:sz w:val="24"/>
+          <w:szCs w:val="24"/>
+          <w:lang w:val="nl-NL"/>
+        </w:rPr>
+        <w:t>Zou u het liefst een online tool willen of een tool die op de computer zelf werk?</w:t>
+      </w:r>
+      <w:r>
+        <w:rPr>
+          <w:rFonts w:ascii="Arial" w:hAnsi="Arial" w:cs="Arial"/>
+          <w:sz w:val="24"/>
+          <w:szCs w:val="24"/>
+          <w:lang w:val="nl-NL"/>
+        </w:rPr>
+        <w:br/>
+      </w:r>
+      <w:r>
+        <w:rPr>
+          <w:rFonts w:ascii="Arial" w:hAnsi="Arial" w:cs="Arial"/>
+          <w:sz w:val="24"/>
+          <w:szCs w:val="24"/>
+          <w:lang w:val="nl-NL"/>
+        </w:rPr>
+        <w:t xml:space="preserve">Online is samenwerken automatisch, maar wel afhankelijk van internet. </w:t>
+      </w:r>
+    </w:p>
+    <w:p>
+      <w:pPr>
+        <w:rPr>
+          <w:rFonts w:ascii="Arial" w:hAnsi="Arial" w:cs="Arial"/>
+          <w:sz w:val="24"/>
+          <w:szCs w:val="24"/>
+          <w:lang w:val="nl-NL"/>
+        </w:rPr>
+      </w:pPr>
+      <w:r>
+        <w:rPr>
+          <w:rFonts w:ascii="Arial" w:hAnsi="Arial" w:cs="Arial"/>
+          <w:sz w:val="24"/>
+          <w:szCs w:val="24"/>
+          <w:lang w:val="nl-NL"/>
+        </w:rPr>
+        <w:t>Maakt niet zo heel veel uit of het online of lokaal is.</w:t>
+      </w:r>
+    </w:p>
+    <w:p>
+      <w:pPr>
+        <w:rPr>
+          <w:rFonts w:ascii="Arial" w:hAnsi="Arial" w:cs="Arial"/>
+          <w:sz w:val="24"/>
+          <w:szCs w:val="24"/>
+          <w:lang w:val="nl-NL"/>
+        </w:rPr>
+      </w:pPr>
+    </w:p>
+    <w:p>
+      <w:pPr>
+        <w:rPr>
+          <w:rFonts w:ascii="Arial" w:hAnsi="Arial" w:cs="Arial"/>
+          <w:sz w:val="24"/>
+          <w:szCs w:val="24"/>
+          <w:lang w:val="nl-NL"/>
+        </w:rPr>
+      </w:pPr>
+      <w:r>
+        <w:rPr>
+          <w:rFonts w:ascii="Arial" w:hAnsi="Arial" w:cs="Arial"/>
+          <w:sz w:val="24"/>
+          <w:szCs w:val="24"/>
+          <w:lang w:val="nl-NL"/>
+        </w:rPr>
+        <w:t>M</w:t>
+      </w:r>
+      <w:r>
+        <w:rPr>
+          <w:rFonts w:ascii="Arial" w:hAnsi="Arial" w:cs="Arial"/>
+          <w:sz w:val="24"/>
+          <w:szCs w:val="24"/>
+          <w:lang w:val="nl-NL"/>
+        </w:rPr>
+        <w:t>oet er een authenticatie mogelijkheid zitten in de tool?</w:t>
+      </w:r>
+    </w:p>
+    <w:p>
+      <w:pPr>
+        <w:rPr>
+          <w:rFonts w:ascii="Arial" w:hAnsi="Arial" w:cs="Arial"/>
+          <w:sz w:val="24"/>
+          <w:szCs w:val="24"/>
+          <w:lang w:val="nl-NL"/>
+        </w:rPr>
+      </w:pPr>
+      <w:r>
+        <w:rPr>
+          <w:rFonts w:ascii="Arial" w:hAnsi="Arial" w:cs="Arial"/>
+          <w:sz w:val="24"/>
+          <w:szCs w:val="24"/>
+          <w:lang w:val="nl-NL"/>
+        </w:rPr>
+        <w:t xml:space="preserve">Al ingelogd via de </w:t>
+      </w:r>
+      <w:proofErr w:type="spellStart"/>
+      <w:r>
+        <w:rPr>
+          <w:rFonts w:ascii="Arial" w:hAnsi="Arial" w:cs="Arial"/>
+          <w:sz w:val="24"/>
+          <w:szCs w:val="24"/>
+          <w:lang w:val="nl-NL"/>
+        </w:rPr>
+        <w:t>windows</w:t>
+      </w:r>
+      <w:proofErr w:type="spellEnd"/>
+      <w:r>
+        <w:rPr>
+          <w:rFonts w:ascii="Arial" w:hAnsi="Arial" w:cs="Arial"/>
+          <w:sz w:val="24"/>
+          <w:szCs w:val="24"/>
+          <w:lang w:val="nl-NL"/>
+        </w:rPr>
+        <w:t xml:space="preserve"> op de pc.</w:t>
+      </w:r>
+      <w:r>
+        <w:rPr>
+          <w:rFonts w:ascii="Arial" w:hAnsi="Arial" w:cs="Arial"/>
+          <w:sz w:val="24"/>
+          <w:szCs w:val="24"/>
+          <w:lang w:val="nl-NL"/>
+        </w:rPr>
+        <w:br/>
+      </w:r>
+    </w:p>
+    <w:p>
+      <w:pPr>
+        <w:rPr>
+          <w:rFonts w:ascii="Arial" w:hAnsi="Arial" w:cs="Arial"/>
+          <w:sz w:val="24"/>
+          <w:szCs w:val="24"/>
+          <w:lang w:val="nl-NL"/>
+        </w:rPr>
+      </w:pPr>
+      <w:r>
+        <w:rPr>
+          <w:rFonts w:ascii="Arial" w:hAnsi="Arial" w:cs="Arial"/>
+          <w:sz w:val="24"/>
+          <w:szCs w:val="24"/>
+          <w:lang w:val="nl-NL"/>
+        </w:rPr>
+        <w:t>-</w:t>
+      </w:r>
+      <w:r>
+        <w:rPr>
+          <w:rFonts w:ascii="Arial" w:hAnsi="Arial" w:cs="Arial"/>
+          <w:sz w:val="24"/>
+          <w:szCs w:val="24"/>
+          <w:lang w:val="nl-NL"/>
+        </w:rPr>
+        <w:t xml:space="preserve">Moet er een hulpfunctie in de tool zitten? </w:t>
+      </w:r>
+      <w:r>
+        <w:rPr>
+          <w:rFonts w:ascii="Arial" w:hAnsi="Arial" w:cs="Arial"/>
+          <w:sz w:val="24"/>
+          <w:szCs w:val="24"/>
+          <w:lang w:val="nl-NL"/>
+        </w:rPr>
+        <w:br/>
+      </w:r>
+      <w:r>
+        <w:rPr>
+          <w:rFonts w:ascii="Arial" w:hAnsi="Arial" w:cs="Arial"/>
+          <w:sz w:val="24"/>
+          <w:szCs w:val="24"/>
+          <w:lang w:val="nl-NL"/>
+        </w:rPr>
+        <w:t xml:space="preserve">Niet echt nodig, </w:t>
+      </w:r>
+      <w:r>
+        <w:rPr>
+          <w:rFonts w:ascii="Arial" w:hAnsi="Arial" w:cs="Arial"/>
+          <w:sz w:val="24"/>
+          <w:szCs w:val="24"/>
+          <w:lang w:val="nl-NL"/>
+        </w:rPr>
+        <w:t>op internet valt voldoende te vinden. Daarom wel graag een tool die veel gebruikt wordt.</w:t>
+      </w:r>
+    </w:p>
+    <w:p>
+      <w:pPr>
+        <w:rPr>
+          <w:rFonts w:ascii="Arial" w:hAnsi="Arial" w:cs="Arial"/>
+          <w:sz w:val="24"/>
+          <w:szCs w:val="24"/>
+          <w:lang w:val="nl-NL"/>
+        </w:rPr>
+      </w:pPr>
+      <w:r>
+        <w:rPr>
+          <w:rFonts w:ascii="Arial" w:hAnsi="Arial" w:cs="Arial"/>
+          <w:sz w:val="24"/>
+          <w:szCs w:val="24"/>
+          <w:lang w:val="nl-NL"/>
+        </w:rPr>
         <w:t xml:space="preserve"> </w:t>
       </w:r>
       <w:r>
@@ -68,7 +625,26 @@
           <w:lang w:val="nl-NL"/>
         </w:rPr>
         <w:tab/>
-        <w:t>moeten de tutorial ’s ook zelf gemaakt worden?</w:t>
+      </w:r>
+    </w:p>
+    <w:p>
+      <w:pPr>
+        <w:ind w:firstLine="720"/>
+        <w:rPr>
+          <w:rFonts w:ascii="Arial" w:hAnsi="Arial" w:cs="Arial"/>
+          <w:sz w:val="24"/>
+          <w:szCs w:val="24"/>
+          <w:lang w:val="nl-NL"/>
+        </w:rPr>
+      </w:pPr>
+      <w:r>
+        <w:rPr>
+          <w:rFonts w:ascii="Arial" w:hAnsi="Arial" w:cs="Arial"/>
+          <w:sz w:val="24"/>
+          <w:szCs w:val="24"/>
+          <w:lang w:val="nl-NL"/>
+        </w:rPr>
+        <w:t>Zo ja hoe uitgebreid?</w:t>
       </w:r>
       <w:r>
         <w:rPr>
@@ -78,7 +654,26 @@
           <w:lang w:val="nl-NL"/>
         </w:rPr>
         <w:br/>
-        <w:t>Moet er in de tool opties voor samenwerking of valt dit er buiten?</w:t>
+      </w:r>
+    </w:p>
+    <w:p>
+      <w:pPr>
+        <w:rPr>
+          <w:rFonts w:ascii="Arial" w:hAnsi="Arial" w:cs="Arial"/>
+          <w:sz w:val="24"/>
+          <w:szCs w:val="24"/>
+          <w:lang w:val="nl-NL"/>
+        </w:rPr>
+      </w:pPr>
+      <w:r>
+        <w:rPr>
+          <w:rFonts w:ascii="Arial" w:hAnsi="Arial" w:cs="Arial"/>
+          <w:sz w:val="24"/>
+          <w:szCs w:val="24"/>
+          <w:lang w:val="nl-NL"/>
+        </w:rPr>
+        <w:lastRenderedPageBreak/>
+        <w:t>Heeft u zelf door eigen ervaring voorkeur voor een tool?</w:t>
       </w:r>
       <w:r>
         <w:rPr>
@@ -88,7 +683,83 @@
           <w:lang w:val="nl-NL"/>
         </w:rPr>
         <w:br/>
-        <w:t>Welke functies zou u zelf graag nog in de tool willen hebben?</w:t>
+      </w:r>
+      <w:r>
+        <w:rPr>
+          <w:rFonts w:ascii="Arial" w:hAnsi="Arial" w:cs="Arial"/>
+          <w:sz w:val="24"/>
+          <w:szCs w:val="24"/>
+          <w:lang w:val="nl-NL"/>
+        </w:rPr>
+        <w:t>Visio voor ERD was prettig, template aanwezig. Medewerkers zijn dit ook gewend.</w:t>
+      </w:r>
+    </w:p>
+    <w:p>
+      <w:pPr>
+        <w:rPr>
+          <w:rFonts w:ascii="Arial" w:hAnsi="Arial" w:cs="Arial"/>
+          <w:sz w:val="24"/>
+          <w:szCs w:val="24"/>
+          <w:lang w:val="nl-NL"/>
+        </w:rPr>
+      </w:pPr>
+      <w:r>
+        <w:rPr>
+          <w:rFonts w:ascii="Arial" w:hAnsi="Arial" w:cs="Arial"/>
+          <w:sz w:val="24"/>
+          <w:szCs w:val="24"/>
+          <w:lang w:val="nl-NL"/>
+        </w:rPr>
+        <w:t xml:space="preserve">Liever niet </w:t>
+      </w:r>
+      <w:proofErr w:type="spellStart"/>
+      <w:r>
+        <w:rPr>
+          <w:rFonts w:ascii="Arial" w:hAnsi="Arial" w:cs="Arial"/>
+          <w:sz w:val="24"/>
+          <w:szCs w:val="24"/>
+          <w:lang w:val="nl-NL"/>
+        </w:rPr>
+        <w:t>Paradigm</w:t>
+      </w:r>
+      <w:proofErr w:type="spellEnd"/>
+      <w:r>
+        <w:rPr>
+          <w:rFonts w:ascii="Arial" w:hAnsi="Arial" w:cs="Arial"/>
+          <w:sz w:val="24"/>
+          <w:szCs w:val="24"/>
+          <w:lang w:val="nl-NL"/>
+        </w:rPr>
+        <w:t>, kan teveel waardoor het overzicht verdwijnt.</w:t>
+      </w:r>
+    </w:p>
+    <w:p>
+      <w:pPr>
+        <w:rPr>
+          <w:rFonts w:ascii="Arial" w:hAnsi="Arial" w:cs="Arial"/>
+          <w:sz w:val="24"/>
+          <w:szCs w:val="24"/>
+          <w:lang w:val="nl-NL"/>
+        </w:rPr>
+      </w:pPr>
+    </w:p>
+    <w:p>
+      <w:pPr>
+        <w:rPr>
+          <w:rFonts w:ascii="Arial" w:hAnsi="Arial" w:cs="Arial"/>
+          <w:sz w:val="24"/>
+          <w:szCs w:val="24"/>
+          <w:lang w:val="nl-NL"/>
+        </w:rPr>
+      </w:pPr>
+      <w:r>
+        <w:rPr>
+          <w:rFonts w:ascii="Arial" w:hAnsi="Arial" w:cs="Arial"/>
+          <w:sz w:val="24"/>
+          <w:szCs w:val="24"/>
+          <w:lang w:val="nl-NL"/>
+        </w:rPr>
+        <w:t>Heeft u zelf nog eisen aan de tool?</w:t>
       </w:r>
       <w:r>
         <w:rPr>
@@ -98,78 +769,134 @@
           <w:lang w:val="nl-NL"/>
         </w:rPr>
         <w:br/>
-        <w:t>Zou u het liefst een online tool willen of een tool die op de computer zelf werk?</w:t>
-      </w:r>
-      <w:r>
-        <w:rPr>
-          <w:rFonts w:ascii="Arial" w:hAnsi="Arial" w:cs="Arial"/>
-          <w:sz w:val="24"/>
-          <w:szCs w:val="24"/>
-          <w:lang w:val="nl-NL"/>
-        </w:rPr>
-        <w:br/>
-        <w:t>moeten er een authenticatie mogelijkheid zitten in de tool?</w:t>
-      </w:r>
-      <w:r>
-        <w:rPr>
-          <w:rFonts w:ascii="Arial" w:hAnsi="Arial" w:cs="Arial"/>
-          <w:sz w:val="24"/>
-          <w:szCs w:val="24"/>
-          <w:lang w:val="nl-NL"/>
-        </w:rPr>
-        <w:br/>
-        <w:t xml:space="preserve">Moet er een hulpfunctie in de tool zitten? </w:t>
-      </w:r>
-      <w:r>
-        <w:rPr>
-          <w:rFonts w:ascii="Arial" w:hAnsi="Arial" w:cs="Arial"/>
-          <w:sz w:val="24"/>
-          <w:szCs w:val="24"/>
-          <w:lang w:val="nl-NL"/>
-        </w:rPr>
-        <w:br/>
-        <w:t xml:space="preserve"> </w:t>
-      </w:r>
-      <w:r>
-        <w:rPr>
-          <w:rFonts w:ascii="Arial" w:hAnsi="Arial" w:cs="Arial"/>
-          <w:sz w:val="24"/>
-          <w:szCs w:val="24"/>
-          <w:lang w:val="nl-NL"/>
-        </w:rPr>
-        <w:tab/>
-        <w:t>Zo ja hoe uitgebreid?</w:t>
-      </w:r>
-      <w:r>
-        <w:rPr>
-          <w:rFonts w:ascii="Arial" w:hAnsi="Arial" w:cs="Arial"/>
-          <w:sz w:val="24"/>
-          <w:szCs w:val="24"/>
-          <w:lang w:val="nl-NL"/>
-        </w:rPr>
-        <w:br/>
-        <w:t>Heeft u zelf door eigen ervaring voorkeur voor een tool?</w:t>
-      </w:r>
-      <w:r>
-        <w:rPr>
-          <w:rFonts w:ascii="Arial" w:hAnsi="Arial" w:cs="Arial"/>
-          <w:sz w:val="24"/>
-          <w:szCs w:val="24"/>
-          <w:lang w:val="nl-NL"/>
-        </w:rPr>
-        <w:br/>
-        <w:t>Heeft u zelf nog eisen aan de tool?</w:t>
-      </w:r>
+      </w:r>
+      <w:r>
+        <w:rPr>
+          <w:rFonts w:ascii="Arial" w:hAnsi="Arial" w:cs="Arial"/>
+          <w:sz w:val="24"/>
+          <w:szCs w:val="24"/>
+          <w:lang w:val="nl-NL"/>
+        </w:rPr>
+        <w:t>Breed, niet ingewikkeld, standaarden en samenwerken.</w:t>
+      </w:r>
+    </w:p>
+    <w:p>
+      <w:pPr>
+        <w:rPr>
+          <w:rFonts w:ascii="Arial" w:hAnsi="Arial" w:cs="Arial"/>
+          <w:sz w:val="24"/>
+          <w:szCs w:val="24"/>
+          <w:lang w:val="nl-NL"/>
+        </w:rPr>
+      </w:pPr>
+    </w:p>
+    <w:p>
+      <w:pPr>
+        <w:rPr>
+          <w:lang w:val="nl-NL"/>
+        </w:rPr>
+      </w:pPr>
       <w:bookmarkStart w:id="0" w:name="_GoBack"/>
       <w:bookmarkEnd w:id="0"/>
-      <w:r>
-        <w:rPr>
-          <w:rFonts w:ascii="Arial" w:hAnsi="Arial" w:cs="Arial"/>
-          <w:sz w:val="24"/>
-          <w:szCs w:val="24"/>
-          <w:lang w:val="nl-NL"/>
-        </w:rPr>
-        <w:br/>
+    </w:p>
+    <w:p>
+      <w:pPr>
+        <w:rPr>
+          <w:lang w:val="nl-NL"/>
+        </w:rPr>
+      </w:pPr>
+      <w:r>
+        <w:rPr>
+          <w:lang w:val="nl-NL"/>
+        </w:rPr>
+        <w:t>Delen:</w:t>
+      </w:r>
+    </w:p>
+    <w:p>
+      <w:pPr>
+        <w:rPr>
+          <w:lang w:val="nl-NL"/>
+        </w:rPr>
+      </w:pPr>
+      <w:r>
+        <w:rPr>
+          <w:lang w:val="nl-NL"/>
+        </w:rPr>
+        <w:t>Kunnen exporteren naar een plaatje of PDF.</w:t>
+      </w:r>
+    </w:p>
+    <w:p>
+      <w:pPr>
+        <w:rPr>
+          <w:lang w:val="nl-NL"/>
+        </w:rPr>
+      </w:pPr>
+    </w:p>
+    <w:p>
+      <w:pPr>
+        <w:rPr>
+          <w:lang w:val="nl-NL"/>
+        </w:rPr>
+      </w:pPr>
+      <w:r>
+        <w:rPr>
+          <w:lang w:val="nl-NL"/>
+        </w:rPr>
+        <w:t xml:space="preserve">In eerste instantie graag </w:t>
+      </w:r>
+      <w:proofErr w:type="spellStart"/>
+      <w:r>
+        <w:rPr>
+          <w:lang w:val="nl-NL"/>
+        </w:rPr>
+        <w:t>Use</w:t>
+      </w:r>
+      <w:proofErr w:type="spellEnd"/>
+      <w:r>
+        <w:rPr>
+          <w:lang w:val="nl-NL"/>
+        </w:rPr>
+        <w:t>-cases, maar de mogelijkheid tot uitbreiding in de toekomst zou fijn zijn.</w:t>
+      </w:r>
+    </w:p>
+    <w:p>
+      <w:pPr>
+        <w:rPr>
+          <w:lang w:val="nl-NL"/>
+        </w:rPr>
+      </w:pPr>
+      <w:r>
+        <w:rPr>
+          <w:lang w:val="nl-NL"/>
+        </w:rPr>
+        <w:t xml:space="preserve">Tool die al bestaat, graag bekend voor eventuele </w:t>
+      </w:r>
+      <w:proofErr w:type="spellStart"/>
+      <w:r>
+        <w:rPr>
+          <w:lang w:val="nl-NL"/>
+        </w:rPr>
+        <w:t>troubleshooting</w:t>
+      </w:r>
+      <w:proofErr w:type="spellEnd"/>
+      <w:r>
+        <w:rPr>
+          <w:lang w:val="nl-NL"/>
+        </w:rPr>
+        <w:t xml:space="preserve">. </w:t>
+      </w:r>
+    </w:p>
+    <w:p>
+      <w:pPr>
+        <w:rPr>
+          <w:lang w:val="nl-NL"/>
+        </w:rPr>
+      </w:pPr>
+      <w:r>
+        <w:rPr>
+          <w:lang w:val="nl-NL"/>
+        </w:rPr>
+        <w:t>Samenwerken hoeft niet tegelijkertijd.</w:t>
       </w:r>
     </w:p>
     <w:p>
@@ -583,18 +1310,18 @@
     <w:lsdException w:name="Hashtag" w:semiHidden="1" w:unhideWhenUsed="1"/>
     <w:lsdException w:name="Unresolved Mention" w:semiHidden="1" w:unhideWhenUsed="1"/>
   </w:latentStyles>
-  <w:style w:type="paragraph" w:default="1" w:styleId="Standaard">
+  <w:style w:type="paragraph" w:default="1" w:styleId="Normal">
     <w:name w:val="Normal"/>
     <w:qFormat/>
     <w:rsid w:val="00131F28"/>
   </w:style>
-  <w:style w:type="character" w:default="1" w:styleId="Standaardalinea-lettertype">
+  <w:style w:type="character" w:default="1" w:styleId="DefaultParagraphFont">
     <w:name w:val="Default Paragraph Font"/>
     <w:uiPriority w:val="1"/>
     <w:semiHidden/>
     <w:unhideWhenUsed/>
   </w:style>
-  <w:style w:type="table" w:default="1" w:styleId="Standaardtabel">
+  <w:style w:type="table" w:default="1" w:styleId="TableNormal">
     <w:name w:val="Normal Table"/>
     <w:uiPriority w:val="99"/>
     <w:semiHidden/>
@@ -609,15 +1336,15 @@
       </w:tblCellMar>
     </w:tblPr>
   </w:style>
-  <w:style w:type="numbering" w:default="1" w:styleId="Geenlijst">
+  <w:style w:type="numbering" w:default="1" w:styleId="NoList">
     <w:name w:val="No List"/>
     <w:uiPriority w:val="99"/>
     <w:semiHidden/>
     <w:unhideWhenUsed/>
   </w:style>
-  <w:style w:type="paragraph" w:styleId="Lijstalinea">
+  <w:style w:type="paragraph" w:styleId="ListParagraph">
     <w:name w:val="List Paragraph"/>
-    <w:basedOn w:val="Standaard"/>
+    <w:basedOn w:val="Normal"/>
     <w:uiPriority w:val="34"/>
     <w:qFormat/>
     <w:rsid w:val="006D400D"/>

</xml_diff>